<commit_message>
Remove OpenVINO boxes, improving Tesseract accuracy
</commit_message>
<xml_diff>
--- a/output.docx
+++ b/output.docx
@@ -12,27 +12,73 @@
     </w:p>
     <w:p>
       <w:r>
-        <w:t>-12 how</w:t>
+        <w:t>Sara Donnelly Stobbr anne ry</w:t>
         <w:br/>
-        <w:t>Cypcp</w:t>
         <w:br/>
-        <w:t>lub, Gran:</w:t>
+        <w:t>SKILLS</w:t>
         <w:br/>
-        <w:t>h Sports ¢</w:t>
+        <w:t>Certified, Experienced Tutor, strong communication skilis ns STOKES 8nd Forme</w:t>
         <w:br/>
-        <w:t>L str</w:t>
+        <w:t>EXPERIENCE</w:t>
         <w:br/>
-        <w:t>ages</w:t>
         <w:br/>
-        <w:t>to s</w:t>
+        <w:t>Loomis Gasin Dolphins, Del Ore High School Pool — swim instructor</w:t>
         <w:br/>
-        <w:t>Taugt</w:t>
         <w:br/>
-        <w:t>t kids</w:t>
+        <w:t>dune 6, 2022 - auly 10, 2022</w:t>
         <w:br/>
-        <w:t>rNIOr.</w:t>
         <w:br/>
-        <w:t>okes ¢</w:t>
+        <w:t>Taught kids ages 2-12 how to</w:t>
+        <w:br/>
+        <w:t>‘Tracked progress and wrote report</w:t>
+        <w:br/>
+        <w:t xml:space="preserve"> Aetea Se" Feguara to" ensure kids were cafe and not tn trouble while in the water</w:t>
+        <w:br/>
+        <w:br/>
+        <w:t>Johnson Ranch Sports Club, Granite Bay, CA ~ Swim Instructor</w:t>
+        <w:br/>
+        <w:br/>
+        <w:t>aUL strokes and water safety.</w:t>
+        <w:br/>
+        <w:br/>
+        <w:t>Taught kids ages 2-12 how to</w:t>
+        <w:br/>
+        <w:br/>
+        <w:t>Johnson Ranch Sports Club, Granite Bay, CA — swim Coach</w:t>
+        <w:br/>
+        <w:t>= Coach kids ages 4-18 in the sport of swimming.</w:t>
+        <w:br/>
+        <w:t>Sescn SL of the atrokes and advanced techniques when the awinners are ready for them.</w:t>
+        <w:br/>
+        <w:br/>
+        <w:t>EDUCATION</w:t>
+        <w:br/>
+        <w:br/>
+        <w:t>Del Ore High School, Loomis, CA — High School Diploma</w:t>
+        <w:br/>
+        <w:br/>
+        <w:t>Sierra College, Rocklin, CA</w:t>
+        <w:br/>
+        <w:br/>
+        <w:t>California state University, Sacramento, CA</w:t>
+        <w:br/>
+        <w:br/>
+        <w:t>Santa Clara University, Santa Clara, CA</w:t>
+        <w:br/>
+        <w:br/>
+        <w:t>Related coursewor!</w:t>
+        <w:br/>
+        <w:t>wpcogranming = Mechatrontes = Gateutus 242.3</w:t>
+        <w:br/>
+        <w:t>‘AWARDS</w:t>
+        <w:br/>
+        <w:t>‘2 Candidate for Valadictortan Academie Lerten</w:t>
+        <w:br/>
+        <w:t>2 fenos"Rete 2 SSaT*OE ToL TStacy</w:t>
+        <w:br/>
+        <w:br/>
+        <w:t>ACTIVITIES</w:t>
+        <w:br/>
       </w:r>
     </w:p>
     <w:sectPr>

</xml_diff>